<commit_message>
ss updated.... server minor issue fix
</commit_message>
<xml_diff>
--- a/pktbs/pktbs.docx
+++ b/pktbs/pktbs.docx
@@ -1,6 +1,6 @@
 
 <file path=word/document.xml><?xml version="1.0" encoding="utf-8"?>
-<w:document xmlns:wpc="http://schemas.microsoft.com/office/word/2010/wordprocessingCanvas" xmlns:cx="http://schemas.microsoft.com/office/drawing/2014/chartex" xmlns:cx1="http://schemas.microsoft.com/office/drawing/2015/9/8/chartex" xmlns:cx2="http://schemas.microsoft.com/office/drawing/2015/10/21/chartex" xmlns:cx3="http://schemas.microsoft.com/office/drawing/2016/5/9/chartex" xmlns:cx4="http://schemas.microsoft.com/office/drawing/2016/5/10/chartex" xmlns:cx5="http://schemas.microsoft.com/office/drawing/2016/5/11/chartex" xmlns:cx6="http://schemas.microsoft.com/office/drawing/2016/5/12/chartex" xmlns:cx7="http://schemas.microsoft.com/office/drawing/2016/5/13/chartex" xmlns:cx8="http://schemas.microsoft.com/office/drawing/2016/5/14/chartex" xmlns:mc="http://schemas.openxmlformats.org/markup-compatibility/2006" xmlns:aink="http://schemas.microsoft.com/office/drawing/2016/ink" xmlns:am3d="http://schemas.microsoft.com/office/drawing/2017/model3d" xmlns:o="urn:schemas-microsoft-com:office:office" xmlns:oel="http://schemas.microsoft.com/office/2019/extlst" xmlns:r="http://schemas.openxmlformats.org/officeDocument/2006/relationships" xmlns:m="http://schemas.openxmlformats.org/officeDocument/2006/math" xmlns:v="urn:schemas-microsoft-com:vml" xmlns:wp14="http://schemas.microsoft.com/office/word/2010/wordprocessingDrawing" xmlns:wp="http://schemas.openxmlformats.org/drawingml/2006/wordprocessingDrawing" xmlns:w10="urn:schemas-microsoft-com:office:word" xmlns:w="http://schemas.openxmlformats.org/wordprocessingml/2006/main" xmlns:w14="http://schemas.microsoft.com/office/word/2010/wordml" xmlns:w15="http://schemas.microsoft.com/office/word/2012/wordml" xmlns:w16cex="http://schemas.microsoft.com/office/word/2018/wordml/cex" xmlns:w16cid="http://schemas.microsoft.com/office/word/2016/wordml/cid" xmlns:w16="http://schemas.microsoft.com/office/word/2018/wordml" xmlns:w16du="http://schemas.microsoft.com/office/word/2023/wordml/word16du" xmlns:w16sdtdh="http://schemas.microsoft.com/office/word/2020/wordml/sdtdatahash" xmlns:w16se="http://schemas.microsoft.com/office/word/2015/wordml/symex" xmlns:wpg="http://schemas.microsoft.com/office/word/2010/wordprocessingGroup" xmlns:wpi="http://schemas.microsoft.com/office/word/2010/wordprocessingInk" xmlns:wne="http://schemas.microsoft.com/office/word/2006/wordml" xmlns:wps="http://schemas.microsoft.com/office/word/2010/wordprocessingShape" mc:Ignorable="w14 w15 w16se w16cid w16 w16cex w16sdtdh wp14">
+<w:document xmlns:wpc="http://schemas.microsoft.com/office/word/2010/wordprocessingCanvas" xmlns:cx="http://schemas.microsoft.com/office/drawing/2014/chartex" xmlns:cx1="http://schemas.microsoft.com/office/drawing/2015/9/8/chartex" xmlns:cx2="http://schemas.microsoft.com/office/drawing/2015/10/21/chartex" xmlns:cx3="http://schemas.microsoft.com/office/drawing/2016/5/9/chartex" xmlns:cx4="http://schemas.microsoft.com/office/drawing/2016/5/10/chartex" xmlns:cx5="http://schemas.microsoft.com/office/drawing/2016/5/11/chartex" xmlns:cx6="http://schemas.microsoft.com/office/drawing/2016/5/12/chartex" xmlns:cx7="http://schemas.microsoft.com/office/drawing/2016/5/13/chartex" xmlns:cx8="http://schemas.microsoft.com/office/drawing/2016/5/14/chartex" xmlns:mc="http://schemas.openxmlformats.org/markup-compatibility/2006" xmlns:aink="http://schemas.microsoft.com/office/drawing/2016/ink" xmlns:am3d="http://schemas.microsoft.com/office/drawing/2017/model3d" xmlns:o="urn:schemas-microsoft-com:office:office" xmlns:oel="http://schemas.microsoft.com/office/2019/extlst" xmlns:r="http://schemas.openxmlformats.org/officeDocument/2006/relationships" xmlns:m="http://schemas.openxmlformats.org/officeDocument/2006/math" xmlns:v="urn:schemas-microsoft-com:vml" xmlns:wp14="http://schemas.microsoft.com/office/word/2010/wordprocessingDrawing" xmlns:wp="http://schemas.openxmlformats.org/drawingml/2006/wordprocessingDrawing" xmlns:w10="urn:schemas-microsoft-com:office:word" xmlns:w="http://schemas.openxmlformats.org/wordprocessingml/2006/main" xmlns:w14="http://schemas.microsoft.com/office/word/2010/wordml" xmlns:w15="http://schemas.microsoft.com/office/word/2012/wordml" xmlns:w16cex="http://schemas.microsoft.com/office/word/2018/wordml/cex" xmlns:w16cid="http://schemas.microsoft.com/office/word/2016/wordml/cid" xmlns:w16="http://schemas.microsoft.com/office/word/2018/wordml" xmlns:w16sdtdh="http://schemas.microsoft.com/office/word/2020/wordml/sdtdatahash" xmlns:w16se="http://schemas.microsoft.com/office/word/2015/wordml/symex" xmlns:wpg="http://schemas.microsoft.com/office/word/2010/wordprocessingGroup" xmlns:wpi="http://schemas.microsoft.com/office/word/2010/wordprocessingInk" xmlns:wne="http://schemas.microsoft.com/office/word/2006/wordml" xmlns:wps="http://schemas.microsoft.com/office/word/2010/wordprocessingShape" mc:Ignorable="w14 w15 w16se w16cid w16 w16cex w16sdtdh wp14">
   <w:body>
     <w:p>
       <w:r>
@@ -8,10 +8,10 @@
           <w:noProof/>
         </w:rPr>
         <w:drawing>
-          <wp:inline distT="0" distB="0" distL="0" distR="0" wp14:anchorId="5EC94A76" wp14:editId="3A36AD80">
-            <wp:extent cx="7002263" cy="7353300"/>
-            <wp:effectExtent l="0" t="0" r="8255" b="0"/>
-            <wp:docPr id="1697150106" name="Picture 1"/>
+          <wp:inline distT="0" distB="0" distL="0" distR="0" wp14:anchorId="26A8CEE5" wp14:editId="6F693B49">
+            <wp:extent cx="7011670" cy="7371080"/>
+            <wp:effectExtent l="0" t="0" r="0" b="1270"/>
+            <wp:docPr id="356486633" name="Picture 7" descr="A screenshot of a computer code&#10;&#10;Description automatically generated with low confidence"/>
             <wp:cNvGraphicFramePr>
               <a:graphicFrameLocks xmlns:a="http://schemas.openxmlformats.org/drawingml/2006/main" noChangeAspect="1"/>
             </wp:cNvGraphicFramePr>
@@ -19,10 +19,8 @@
               <a:graphicData uri="http://schemas.openxmlformats.org/drawingml/2006/picture">
                 <pic:pic xmlns:pic="http://schemas.openxmlformats.org/drawingml/2006/picture">
                   <pic:nvPicPr>
-                    <pic:cNvPr id="0" name="Picture 1"/>
-                    <pic:cNvPicPr>
-                      <a:picLocks noChangeAspect="1" noChangeArrowheads="1"/>
-                    </pic:cNvPicPr>
+                    <pic:cNvPr id="356486633" name="Picture 7" descr="A screenshot of a computer code&#10;&#10;Description automatically generated with low confidence"/>
+                    <pic:cNvPicPr/>
                   </pic:nvPicPr>
                   <pic:blipFill>
                     <a:blip r:embed="rId4">
@@ -32,23 +30,18 @@
                         </a:ext>
                       </a:extLst>
                     </a:blip>
-                    <a:srcRect/>
                     <a:stretch>
                       <a:fillRect/>
                     </a:stretch>
                   </pic:blipFill>
-                  <pic:spPr bwMode="auto">
+                  <pic:spPr>
                     <a:xfrm>
                       <a:off x="0" y="0"/>
-                      <a:ext cx="7009518" cy="7360919"/>
+                      <a:ext cx="7011670" cy="7371080"/>
                     </a:xfrm>
                     <a:prstGeom prst="rect">
                       <a:avLst/>
                     </a:prstGeom>
-                    <a:noFill/>
-                    <a:ln>
-                      <a:noFill/>
-                    </a:ln>
                   </pic:spPr>
                 </pic:pic>
               </a:graphicData>
@@ -63,6 +56,9 @@
     <w:p/>
     <w:p/>
     <w:p/>
+    <w:p/>
+    <w:p/>
+    <w:p/>
     <w:p>
       <w:r>
         <w:rPr>
@@ -70,10 +66,10 @@
         </w:rPr>
         <w:lastRenderedPageBreak/>
         <w:drawing>
-          <wp:inline distT="0" distB="0" distL="0" distR="0" wp14:anchorId="015DFC59" wp14:editId="40B8E33A">
-            <wp:extent cx="6953470" cy="7953375"/>
+          <wp:inline distT="0" distB="0" distL="0" distR="0" wp14:anchorId="190C4049" wp14:editId="4F7CFD8A">
+            <wp:extent cx="7011670" cy="8020685"/>
             <wp:effectExtent l="0" t="0" r="0" b="0"/>
-            <wp:docPr id="1608019465" name="Picture 3"/>
+            <wp:docPr id="1140178685" name="Picture 8" descr="A screenshot of a computer code&#10;&#10;Description automatically generated with low confidence"/>
             <wp:cNvGraphicFramePr>
               <a:graphicFrameLocks xmlns:a="http://schemas.openxmlformats.org/drawingml/2006/main" noChangeAspect="1"/>
             </wp:cNvGraphicFramePr>
@@ -81,10 +77,8 @@
               <a:graphicData uri="http://schemas.openxmlformats.org/drawingml/2006/picture">
                 <pic:pic xmlns:pic="http://schemas.openxmlformats.org/drawingml/2006/picture">
                   <pic:nvPicPr>
-                    <pic:cNvPr id="0" name="Picture 3"/>
-                    <pic:cNvPicPr>
-                      <a:picLocks noChangeAspect="1" noChangeArrowheads="1"/>
-                    </pic:cNvPicPr>
+                    <pic:cNvPr id="1140178685" name="Picture 8" descr="A screenshot of a computer code&#10;&#10;Description automatically generated with low confidence"/>
+                    <pic:cNvPicPr/>
                   </pic:nvPicPr>
                   <pic:blipFill>
                     <a:blip r:embed="rId5">
@@ -94,23 +88,18 @@
                         </a:ext>
                       </a:extLst>
                     </a:blip>
-                    <a:srcRect/>
                     <a:stretch>
                       <a:fillRect/>
                     </a:stretch>
                   </pic:blipFill>
-                  <pic:spPr bwMode="auto">
+                  <pic:spPr>
                     <a:xfrm>
                       <a:off x="0" y="0"/>
-                      <a:ext cx="6963347" cy="7964673"/>
+                      <a:ext cx="7011670" cy="8020685"/>
                     </a:xfrm>
                     <a:prstGeom prst="rect">
                       <a:avLst/>
                     </a:prstGeom>
-                    <a:noFill/>
-                    <a:ln>
-                      <a:noFill/>
-                    </a:ln>
                   </pic:spPr>
                 </pic:pic>
               </a:graphicData>
@@ -123,6 +112,9 @@
     <w:p/>
     <w:p/>
     <w:p/>
+    <w:p/>
+    <w:p/>
+    <w:p/>
     <w:p>
       <w:r>
         <w:rPr>
@@ -130,10 +122,10 @@
         </w:rPr>
         <w:lastRenderedPageBreak/>
         <w:drawing>
-          <wp:inline distT="0" distB="0" distL="0" distR="0" wp14:anchorId="524F0B1C" wp14:editId="032485CC">
-            <wp:extent cx="6995107" cy="8001000"/>
+          <wp:inline distT="0" distB="0" distL="0" distR="0" wp14:anchorId="367E218B" wp14:editId="53ACE6E1">
+            <wp:extent cx="7011670" cy="8345805"/>
             <wp:effectExtent l="0" t="0" r="0" b="0"/>
-            <wp:docPr id="463616829" name="Picture 4"/>
+            <wp:docPr id="1977928449" name="Picture 9" descr="A screenshot of a computer code&#10;&#10;Description automatically generated with low confidence"/>
             <wp:cNvGraphicFramePr>
               <a:graphicFrameLocks xmlns:a="http://schemas.openxmlformats.org/drawingml/2006/main" noChangeAspect="1"/>
             </wp:cNvGraphicFramePr>
@@ -141,10 +133,8 @@
               <a:graphicData uri="http://schemas.openxmlformats.org/drawingml/2006/picture">
                 <pic:pic xmlns:pic="http://schemas.openxmlformats.org/drawingml/2006/picture">
                   <pic:nvPicPr>
-                    <pic:cNvPr id="0" name="Picture 4"/>
-                    <pic:cNvPicPr>
-                      <a:picLocks noChangeAspect="1" noChangeArrowheads="1"/>
-                    </pic:cNvPicPr>
+                    <pic:cNvPr id="1977928449" name="Picture 9" descr="A screenshot of a computer code&#10;&#10;Description automatically generated with low confidence"/>
+                    <pic:cNvPicPr/>
                   </pic:nvPicPr>
                   <pic:blipFill>
                     <a:blip r:embed="rId6">
@@ -154,23 +144,18 @@
                         </a:ext>
                       </a:extLst>
                     </a:blip>
-                    <a:srcRect/>
                     <a:stretch>
                       <a:fillRect/>
                     </a:stretch>
                   </pic:blipFill>
-                  <pic:spPr bwMode="auto">
+                  <pic:spPr>
                     <a:xfrm>
                       <a:off x="0" y="0"/>
-                      <a:ext cx="7003422" cy="8010510"/>
+                      <a:ext cx="7011670" cy="8345805"/>
                     </a:xfrm>
                     <a:prstGeom prst="rect">
                       <a:avLst/>
                     </a:prstGeom>
-                    <a:noFill/>
-                    <a:ln>
-                      <a:noFill/>
-                    </a:ln>
                   </pic:spPr>
                 </pic:pic>
               </a:graphicData>
@@ -183,6 +168,8 @@
     <w:p/>
     <w:p/>
     <w:p/>
+    <w:p/>
+    <w:p/>
     <w:p>
       <w:r>
         <w:rPr>
@@ -190,10 +177,10 @@
         </w:rPr>
         <w:lastRenderedPageBreak/>
         <w:drawing>
-          <wp:inline distT="0" distB="0" distL="0" distR="0" wp14:anchorId="238C4C26" wp14:editId="4D660124">
-            <wp:extent cx="6987823" cy="8315325"/>
-            <wp:effectExtent l="0" t="0" r="3810" b="0"/>
-            <wp:docPr id="1327083087" name="Picture 5"/>
+          <wp:inline distT="0" distB="0" distL="0" distR="0" wp14:anchorId="531F77EA" wp14:editId="78A8844D">
+            <wp:extent cx="7011670" cy="8020685"/>
+            <wp:effectExtent l="0" t="0" r="0" b="0"/>
+            <wp:docPr id="1307789154" name="Picture 10" descr="A screenshot of a computer code&#10;&#10;Description automatically generated with low confidence"/>
             <wp:cNvGraphicFramePr>
               <a:graphicFrameLocks xmlns:a="http://schemas.openxmlformats.org/drawingml/2006/main" noChangeAspect="1"/>
             </wp:cNvGraphicFramePr>
@@ -201,10 +188,8 @@
               <a:graphicData uri="http://schemas.openxmlformats.org/drawingml/2006/picture">
                 <pic:pic xmlns:pic="http://schemas.openxmlformats.org/drawingml/2006/picture">
                   <pic:nvPicPr>
-                    <pic:cNvPr id="0" name="Picture 5"/>
-                    <pic:cNvPicPr>
-                      <a:picLocks noChangeAspect="1" noChangeArrowheads="1"/>
-                    </pic:cNvPicPr>
+                    <pic:cNvPr id="1307789154" name="Picture 10" descr="A screenshot of a computer code&#10;&#10;Description automatically generated with low confidence"/>
+                    <pic:cNvPicPr/>
                   </pic:nvPicPr>
                   <pic:blipFill>
                     <a:blip r:embed="rId7">
@@ -214,23 +199,18 @@
                         </a:ext>
                       </a:extLst>
                     </a:blip>
-                    <a:srcRect/>
                     <a:stretch>
                       <a:fillRect/>
                     </a:stretch>
                   </pic:blipFill>
-                  <pic:spPr bwMode="auto">
+                  <pic:spPr>
                     <a:xfrm>
                       <a:off x="0" y="0"/>
-                      <a:ext cx="6992972" cy="8321452"/>
+                      <a:ext cx="7011670" cy="8020685"/>
                     </a:xfrm>
                     <a:prstGeom prst="rect">
                       <a:avLst/>
                     </a:prstGeom>
-                    <a:noFill/>
-                    <a:ln>
-                      <a:noFill/>
-                    </a:ln>
                   </pic:spPr>
                 </pic:pic>
               </a:graphicData>
@@ -242,6 +222,10 @@
     <w:p/>
     <w:p/>
     <w:p/>
+    <w:p/>
+    <w:p/>
+    <w:p/>
+    <w:p/>
     <w:p>
       <w:r>
         <w:rPr>
@@ -249,10 +233,10 @@
         </w:rPr>
         <w:lastRenderedPageBreak/>
         <w:drawing>
-          <wp:inline distT="0" distB="0" distL="0" distR="0" wp14:anchorId="5373462A" wp14:editId="3A143387">
-            <wp:extent cx="6959600" cy="9972675"/>
-            <wp:effectExtent l="0" t="0" r="0" b="9525"/>
-            <wp:docPr id="817637574" name="Picture 6"/>
+          <wp:inline distT="0" distB="0" distL="0" distR="0" wp14:anchorId="362B96C4" wp14:editId="6300D245">
+            <wp:extent cx="7011670" cy="7303135"/>
+            <wp:effectExtent l="0" t="0" r="0" b="0"/>
+            <wp:docPr id="1647811052" name="Picture 11" descr="A screenshot of a computer&#10;&#10;Description automatically generated with medium confidence"/>
             <wp:cNvGraphicFramePr>
               <a:graphicFrameLocks xmlns:a="http://schemas.openxmlformats.org/drawingml/2006/main" noChangeAspect="1"/>
             </wp:cNvGraphicFramePr>
@@ -260,36 +244,29 @@
               <a:graphicData uri="http://schemas.openxmlformats.org/drawingml/2006/picture">
                 <pic:pic xmlns:pic="http://schemas.openxmlformats.org/drawingml/2006/picture">
                   <pic:nvPicPr>
-                    <pic:cNvPr id="0" name="Picture 6"/>
-                    <pic:cNvPicPr>
-                      <a:picLocks noChangeAspect="1" noChangeArrowheads="1"/>
-                    </pic:cNvPicPr>
+                    <pic:cNvPr id="1647811052" name="Picture 11" descr="A screenshot of a computer&#10;&#10;Description automatically generated with medium confidence"/>
+                    <pic:cNvPicPr/>
                   </pic:nvPicPr>
                   <pic:blipFill>
-                    <a:blip r:embed="rId8">
+                    <a:blip r:embed="rId8" cstate="print">
                       <a:extLst>
                         <a:ext uri="{28A0092B-C50C-407E-A947-70E740481C1C}">
                           <a14:useLocalDpi xmlns:a14="http://schemas.microsoft.com/office/drawing/2010/main" val="0"/>
                         </a:ext>
                       </a:extLst>
                     </a:blip>
-                    <a:srcRect/>
                     <a:stretch>
                       <a:fillRect/>
                     </a:stretch>
                   </pic:blipFill>
-                  <pic:spPr bwMode="auto">
+                  <pic:spPr>
                     <a:xfrm>
                       <a:off x="0" y="0"/>
-                      <a:ext cx="6963095" cy="9977683"/>
+                      <a:ext cx="7011670" cy="7303135"/>
                     </a:xfrm>
                     <a:prstGeom prst="rect">
                       <a:avLst/>
                     </a:prstGeom>
-                    <a:noFill/>
-                    <a:ln>
-                      <a:noFill/>
-                    </a:ln>
                   </pic:spPr>
                 </pic:pic>
               </a:graphicData>
@@ -298,6 +275,15 @@
         </w:drawing>
       </w:r>
     </w:p>
+    <w:p/>
+    <w:p/>
+    <w:p/>
+    <w:p/>
+    <w:p/>
+    <w:p/>
+    <w:p/>
+    <w:p/>
+    <w:p/>
     <w:p>
       <w:r>
         <w:rPr>
@@ -305,10 +291,10 @@
         </w:rPr>
         <w:lastRenderedPageBreak/>
         <w:drawing>
-          <wp:inline distT="0" distB="0" distL="0" distR="0" wp14:anchorId="53EDED60" wp14:editId="0BC53BAE">
-            <wp:extent cx="6987881" cy="4486275"/>
-            <wp:effectExtent l="0" t="0" r="3810" b="0"/>
-            <wp:docPr id="1873608270" name="Picture 7"/>
+          <wp:inline distT="0" distB="0" distL="0" distR="0" wp14:anchorId="4AF0CFD1" wp14:editId="32A44429">
+            <wp:extent cx="7011670" cy="4498340"/>
+            <wp:effectExtent l="0" t="0" r="0" b="0"/>
+            <wp:docPr id="282029414" name="Picture 12" descr="A screenshot of a computer code&#10;&#10;Description automatically generated with low confidence"/>
             <wp:cNvGraphicFramePr>
               <a:graphicFrameLocks xmlns:a="http://schemas.openxmlformats.org/drawingml/2006/main" noChangeAspect="1"/>
             </wp:cNvGraphicFramePr>
@@ -316,10 +302,8 @@
               <a:graphicData uri="http://schemas.openxmlformats.org/drawingml/2006/picture">
                 <pic:pic xmlns:pic="http://schemas.openxmlformats.org/drawingml/2006/picture">
                   <pic:nvPicPr>
-                    <pic:cNvPr id="0" name="Picture 7"/>
-                    <pic:cNvPicPr>
-                      <a:picLocks noChangeAspect="1" noChangeArrowheads="1"/>
-                    </pic:cNvPicPr>
+                    <pic:cNvPr id="282029414" name="Picture 12" descr="A screenshot of a computer code&#10;&#10;Description automatically generated with low confidence"/>
+                    <pic:cNvPicPr/>
                   </pic:nvPicPr>
                   <pic:blipFill>
                     <a:blip r:embed="rId9">
@@ -329,23 +313,18 @@
                         </a:ext>
                       </a:extLst>
                     </a:blip>
-                    <a:srcRect/>
                     <a:stretch>
                       <a:fillRect/>
                     </a:stretch>
                   </pic:blipFill>
-                  <pic:spPr bwMode="auto">
+                  <pic:spPr>
                     <a:xfrm>
                       <a:off x="0" y="0"/>
-                      <a:ext cx="6992184" cy="4489038"/>
+                      <a:ext cx="7011670" cy="4498340"/>
                     </a:xfrm>
                     <a:prstGeom prst="rect">
                       <a:avLst/>
                     </a:prstGeom>
-                    <a:noFill/>
-                    <a:ln>
-                      <a:noFill/>
-                    </a:ln>
                   </pic:spPr>
                 </pic:pic>
               </a:graphicData>
@@ -354,8 +333,6 @@
         </w:drawing>
       </w:r>
     </w:p>
-    <w:p/>
-    <w:p/>
     <w:sectPr>
       <w:pgSz w:w="11906" w:h="16838" w:code="9"/>
       <w:pgMar w:top="432" w:right="432" w:bottom="432" w:left="432" w:header="720" w:footer="720" w:gutter="0"/>

</xml_diff>

<commit_message>
v0.0.5 live server fly.io changed
</commit_message>
<xml_diff>
--- a/pktbs/pktbs.docx
+++ b/pktbs/pktbs.docx
@@ -8,10 +8,10 @@
           <w:noProof/>
         </w:rPr>
         <w:drawing>
-          <wp:inline distT="0" distB="0" distL="0" distR="0" wp14:anchorId="26A8CEE5" wp14:editId="6F693B49">
-            <wp:extent cx="7011670" cy="7371080"/>
-            <wp:effectExtent l="0" t="0" r="0" b="1270"/>
-            <wp:docPr id="356486633" name="Picture 7" descr="A screenshot of a computer code&#10;&#10;Description automatically generated with low confidence"/>
+          <wp:inline distT="0" distB="0" distL="0" distR="0" wp14:anchorId="5FF27F07" wp14:editId="12FA4280">
+            <wp:extent cx="7011670" cy="4078605"/>
+            <wp:effectExtent l="0" t="0" r="0" b="0"/>
+            <wp:docPr id="49265748" name="Picture 1" descr="A screenshot of a computer&#10;&#10;Description automatically generated"/>
             <wp:cNvGraphicFramePr>
               <a:graphicFrameLocks xmlns:a="http://schemas.openxmlformats.org/drawingml/2006/main" noChangeAspect="1"/>
             </wp:cNvGraphicFramePr>
@@ -19,7 +19,7 @@
               <a:graphicData uri="http://schemas.openxmlformats.org/drawingml/2006/picture">
                 <pic:pic xmlns:pic="http://schemas.openxmlformats.org/drawingml/2006/picture">
                   <pic:nvPicPr>
-                    <pic:cNvPr id="356486633" name="Picture 7" descr="A screenshot of a computer code&#10;&#10;Description automatically generated with low confidence"/>
+                    <pic:cNvPr id="49265748" name="Picture 1" descr="A screenshot of a computer&#10;&#10;Description automatically generated"/>
                     <pic:cNvPicPr/>
                   </pic:nvPicPr>
                   <pic:blipFill>
@@ -37,7 +37,7 @@
                   <pic:spPr>
                     <a:xfrm>
                       <a:off x="0" y="0"/>
-                      <a:ext cx="7011670" cy="7371080"/>
+                      <a:ext cx="7011670" cy="4078605"/>
                     </a:xfrm>
                     <a:prstGeom prst="rect">
                       <a:avLst/>
@@ -59,6 +59,18 @@
     <w:p/>
     <w:p/>
     <w:p/>
+    <w:p/>
+    <w:p/>
+    <w:p/>
+    <w:p/>
+    <w:p/>
+    <w:p/>
+    <w:p/>
+    <w:p/>
+    <w:p/>
+    <w:p/>
+    <w:p/>
+    <w:p/>
     <w:p>
       <w:r>
         <w:rPr>
@@ -66,10 +78,10 @@
         </w:rPr>
         <w:lastRenderedPageBreak/>
         <w:drawing>
-          <wp:inline distT="0" distB="0" distL="0" distR="0" wp14:anchorId="190C4049" wp14:editId="4F7CFD8A">
-            <wp:extent cx="7011670" cy="8020685"/>
-            <wp:effectExtent l="0" t="0" r="0" b="0"/>
-            <wp:docPr id="1140178685" name="Picture 8" descr="A screenshot of a computer code&#10;&#10;Description automatically generated with low confidence"/>
+          <wp:inline distT="0" distB="0" distL="0" distR="0" wp14:anchorId="35E11E6B" wp14:editId="4BCFD033">
+            <wp:extent cx="7011670" cy="4438015"/>
+            <wp:effectExtent l="0" t="0" r="0" b="635"/>
+            <wp:docPr id="1133547419" name="Picture 2" descr="A screenshot of a computer&#10;&#10;Description automatically generated with medium confidence"/>
             <wp:cNvGraphicFramePr>
               <a:graphicFrameLocks xmlns:a="http://schemas.openxmlformats.org/drawingml/2006/main" noChangeAspect="1"/>
             </wp:cNvGraphicFramePr>
@@ -77,7 +89,7 @@
               <a:graphicData uri="http://schemas.openxmlformats.org/drawingml/2006/picture">
                 <pic:pic xmlns:pic="http://schemas.openxmlformats.org/drawingml/2006/picture">
                   <pic:nvPicPr>
-                    <pic:cNvPr id="1140178685" name="Picture 8" descr="A screenshot of a computer code&#10;&#10;Description automatically generated with low confidence"/>
+                    <pic:cNvPr id="1133547419" name="Picture 2" descr="A screenshot of a computer&#10;&#10;Description automatically generated with medium confidence"/>
                     <pic:cNvPicPr/>
                   </pic:nvPicPr>
                   <pic:blipFill>
@@ -95,7 +107,7 @@
                   <pic:spPr>
                     <a:xfrm>
                       <a:off x="0" y="0"/>
-                      <a:ext cx="7011670" cy="8020685"/>
+                      <a:ext cx="7011670" cy="4438015"/>
                     </a:xfrm>
                     <a:prstGeom prst="rect">
                       <a:avLst/>
@@ -115,6 +127,18 @@
     <w:p/>
     <w:p/>
     <w:p/>
+    <w:p/>
+    <w:p/>
+    <w:p/>
+    <w:p/>
+    <w:p/>
+    <w:p/>
+    <w:p/>
+    <w:p/>
+    <w:p/>
+    <w:p/>
+    <w:p/>
+    <w:p/>
     <w:p>
       <w:r>
         <w:rPr>
@@ -122,10 +146,10 @@
         </w:rPr>
         <w:lastRenderedPageBreak/>
         <w:drawing>
-          <wp:inline distT="0" distB="0" distL="0" distR="0" wp14:anchorId="367E218B" wp14:editId="53ACE6E1">
-            <wp:extent cx="7011670" cy="8345805"/>
-            <wp:effectExtent l="0" t="0" r="0" b="0"/>
-            <wp:docPr id="1977928449" name="Picture 9" descr="A screenshot of a computer code&#10;&#10;Description automatically generated with low confidence"/>
+          <wp:inline distT="0" distB="0" distL="0" distR="0" wp14:anchorId="435423ED" wp14:editId="2BDC3154">
+            <wp:extent cx="7011670" cy="4258310"/>
+            <wp:effectExtent l="0" t="0" r="0" b="8890"/>
+            <wp:docPr id="157202604" name="Picture 3" descr="A screenshot of a computer&#10;&#10;Description automatically generated"/>
             <wp:cNvGraphicFramePr>
               <a:graphicFrameLocks xmlns:a="http://schemas.openxmlformats.org/drawingml/2006/main" noChangeAspect="1"/>
             </wp:cNvGraphicFramePr>
@@ -133,7 +157,7 @@
               <a:graphicData uri="http://schemas.openxmlformats.org/drawingml/2006/picture">
                 <pic:pic xmlns:pic="http://schemas.openxmlformats.org/drawingml/2006/picture">
                   <pic:nvPicPr>
-                    <pic:cNvPr id="1977928449" name="Picture 9" descr="A screenshot of a computer code&#10;&#10;Description automatically generated with low confidence"/>
+                    <pic:cNvPr id="157202604" name="Picture 3" descr="A screenshot of a computer&#10;&#10;Description automatically generated"/>
                     <pic:cNvPicPr/>
                   </pic:nvPicPr>
                   <pic:blipFill>
@@ -151,7 +175,7 @@
                   <pic:spPr>
                     <a:xfrm>
                       <a:off x="0" y="0"/>
-                      <a:ext cx="7011670" cy="8345805"/>
+                      <a:ext cx="7011670" cy="4258310"/>
                     </a:xfrm>
                     <a:prstGeom prst="rect">
                       <a:avLst/>
@@ -170,6 +194,20 @@
     <w:p/>
     <w:p/>
     <w:p/>
+    <w:p/>
+    <w:p/>
+    <w:p/>
+    <w:p/>
+    <w:p/>
+    <w:p/>
+    <w:p/>
+    <w:p/>
+    <w:p/>
+    <w:p/>
+    <w:p/>
+    <w:p/>
+    <w:p/>
+    <w:p/>
     <w:p>
       <w:r>
         <w:rPr>
@@ -177,10 +215,10 @@
         </w:rPr>
         <w:lastRenderedPageBreak/>
         <w:drawing>
-          <wp:inline distT="0" distB="0" distL="0" distR="0" wp14:anchorId="531F77EA" wp14:editId="78A8844D">
-            <wp:extent cx="7011670" cy="8020685"/>
+          <wp:inline distT="0" distB="0" distL="0" distR="0" wp14:anchorId="747F35D2" wp14:editId="488E76BB">
+            <wp:extent cx="7011670" cy="5876290"/>
             <wp:effectExtent l="0" t="0" r="0" b="0"/>
-            <wp:docPr id="1307789154" name="Picture 10" descr="A screenshot of a computer code&#10;&#10;Description automatically generated with low confidence"/>
+            <wp:docPr id="1597943070" name="Picture 4" descr="A screenshot of a computer program&#10;&#10;Description automatically generated with medium confidence"/>
             <wp:cNvGraphicFramePr>
               <a:graphicFrameLocks xmlns:a="http://schemas.openxmlformats.org/drawingml/2006/main" noChangeAspect="1"/>
             </wp:cNvGraphicFramePr>
@@ -188,7 +226,7 @@
               <a:graphicData uri="http://schemas.openxmlformats.org/drawingml/2006/picture">
                 <pic:pic xmlns:pic="http://schemas.openxmlformats.org/drawingml/2006/picture">
                   <pic:nvPicPr>
-                    <pic:cNvPr id="1307789154" name="Picture 10" descr="A screenshot of a computer code&#10;&#10;Description automatically generated with low confidence"/>
+                    <pic:cNvPr id="1597943070" name="Picture 4" descr="A screenshot of a computer program&#10;&#10;Description automatically generated with medium confidence"/>
                     <pic:cNvPicPr/>
                   </pic:nvPicPr>
                   <pic:blipFill>
@@ -206,7 +244,7 @@
                   <pic:spPr>
                     <a:xfrm>
                       <a:off x="0" y="0"/>
-                      <a:ext cx="7011670" cy="8020685"/>
+                      <a:ext cx="7011670" cy="5876290"/>
                     </a:xfrm>
                     <a:prstGeom prst="rect">
                       <a:avLst/>
@@ -226,6 +264,13 @@
     <w:p/>
     <w:p/>
     <w:p/>
+    <w:p/>
+    <w:p/>
+    <w:p/>
+    <w:p/>
+    <w:p/>
+    <w:p/>
+    <w:p/>
     <w:p>
       <w:r>
         <w:rPr>
@@ -233,10 +278,10 @@
         </w:rPr>
         <w:lastRenderedPageBreak/>
         <w:drawing>
-          <wp:inline distT="0" distB="0" distL="0" distR="0" wp14:anchorId="362B96C4" wp14:editId="6300D245">
-            <wp:extent cx="7011670" cy="7303135"/>
-            <wp:effectExtent l="0" t="0" r="0" b="0"/>
-            <wp:docPr id="1647811052" name="Picture 11" descr="A screenshot of a computer&#10;&#10;Description automatically generated with medium confidence"/>
+          <wp:inline distT="0" distB="0" distL="0" distR="0" wp14:anchorId="21736FB7" wp14:editId="17485C25">
+            <wp:extent cx="7011670" cy="7216140"/>
+            <wp:effectExtent l="0" t="0" r="0" b="3810"/>
+            <wp:docPr id="830584618" name="Picture 5" descr="A screenshot of a computer&#10;&#10;Description automatically generated with medium confidence"/>
             <wp:cNvGraphicFramePr>
               <a:graphicFrameLocks xmlns:a="http://schemas.openxmlformats.org/drawingml/2006/main" noChangeAspect="1"/>
             </wp:cNvGraphicFramePr>
@@ -244,7 +289,7 @@
               <a:graphicData uri="http://schemas.openxmlformats.org/drawingml/2006/picture">
                 <pic:pic xmlns:pic="http://schemas.openxmlformats.org/drawingml/2006/picture">
                   <pic:nvPicPr>
-                    <pic:cNvPr id="1647811052" name="Picture 11" descr="A screenshot of a computer&#10;&#10;Description automatically generated with medium confidence"/>
+                    <pic:cNvPr id="830584618" name="Picture 5" descr="A screenshot of a computer&#10;&#10;Description automatically generated with medium confidence"/>
                     <pic:cNvPicPr/>
                   </pic:nvPicPr>
                   <pic:blipFill>
@@ -262,7 +307,7 @@
                   <pic:spPr>
                     <a:xfrm>
                       <a:off x="0" y="0"/>
-                      <a:ext cx="7011670" cy="7303135"/>
+                      <a:ext cx="7011670" cy="7216140"/>
                     </a:xfrm>
                     <a:prstGeom prst="rect">
                       <a:avLst/>
@@ -284,6 +329,7 @@
     <w:p/>
     <w:p/>
     <w:p/>
+    <w:p/>
     <w:p>
       <w:r>
         <w:rPr>
@@ -291,10 +337,10 @@
         </w:rPr>
         <w:lastRenderedPageBreak/>
         <w:drawing>
-          <wp:inline distT="0" distB="0" distL="0" distR="0" wp14:anchorId="4AF0CFD1" wp14:editId="32A44429">
-            <wp:extent cx="7011670" cy="4498340"/>
+          <wp:inline distT="0" distB="0" distL="0" distR="0" wp14:anchorId="3B944127" wp14:editId="1FDBBE7B">
+            <wp:extent cx="7011670" cy="5683250"/>
             <wp:effectExtent l="0" t="0" r="0" b="0"/>
-            <wp:docPr id="282029414" name="Picture 12" descr="A screenshot of a computer code&#10;&#10;Description automatically generated with low confidence"/>
+            <wp:docPr id="1362649558" name="Picture 6" descr="A screenshot of a computer&#10;&#10;Description automatically generated with medium confidence"/>
             <wp:cNvGraphicFramePr>
               <a:graphicFrameLocks xmlns:a="http://schemas.openxmlformats.org/drawingml/2006/main" noChangeAspect="1"/>
             </wp:cNvGraphicFramePr>
@@ -302,7 +348,7 @@
               <a:graphicData uri="http://schemas.openxmlformats.org/drawingml/2006/picture">
                 <pic:pic xmlns:pic="http://schemas.openxmlformats.org/drawingml/2006/picture">
                   <pic:nvPicPr>
-                    <pic:cNvPr id="282029414" name="Picture 12" descr="A screenshot of a computer code&#10;&#10;Description automatically generated with low confidence"/>
+                    <pic:cNvPr id="1362649558" name="Picture 6" descr="A screenshot of a computer&#10;&#10;Description automatically generated with medium confidence"/>
                     <pic:cNvPicPr/>
                   </pic:nvPicPr>
                   <pic:blipFill>
@@ -320,7 +366,7 @@
                   <pic:spPr>
                     <a:xfrm>
                       <a:off x="0" y="0"/>
-                      <a:ext cx="7011670" cy="4498340"/>
+                      <a:ext cx="7011670" cy="5683250"/>
                     </a:xfrm>
                     <a:prstGeom prst="rect">
                       <a:avLst/>

</xml_diff>

<commit_message>
images and pdf update
</commit_message>
<xml_diff>
--- a/pktbs/pktbs.docx
+++ b/pktbs/pktbs.docx
@@ -2,16 +2,23 @@
 <file path=word/document.xml><?xml version="1.0" encoding="utf-8"?>
 <w:document xmlns:wpc="http://schemas.microsoft.com/office/word/2010/wordprocessingCanvas" xmlns:cx="http://schemas.microsoft.com/office/drawing/2014/chartex" xmlns:cx1="http://schemas.microsoft.com/office/drawing/2015/9/8/chartex" xmlns:cx2="http://schemas.microsoft.com/office/drawing/2015/10/21/chartex" xmlns:cx3="http://schemas.microsoft.com/office/drawing/2016/5/9/chartex" xmlns:cx4="http://schemas.microsoft.com/office/drawing/2016/5/10/chartex" xmlns:cx5="http://schemas.microsoft.com/office/drawing/2016/5/11/chartex" xmlns:cx6="http://schemas.microsoft.com/office/drawing/2016/5/12/chartex" xmlns:cx7="http://schemas.microsoft.com/office/drawing/2016/5/13/chartex" xmlns:cx8="http://schemas.microsoft.com/office/drawing/2016/5/14/chartex" xmlns:mc="http://schemas.openxmlformats.org/markup-compatibility/2006" xmlns:aink="http://schemas.microsoft.com/office/drawing/2016/ink" xmlns:am3d="http://schemas.microsoft.com/office/drawing/2017/model3d" xmlns:o="urn:schemas-microsoft-com:office:office" xmlns:oel="http://schemas.microsoft.com/office/2019/extlst" xmlns:r="http://schemas.openxmlformats.org/officeDocument/2006/relationships" xmlns:m="http://schemas.openxmlformats.org/officeDocument/2006/math" xmlns:v="urn:schemas-microsoft-com:vml" xmlns:wp14="http://schemas.microsoft.com/office/word/2010/wordprocessingDrawing" xmlns:wp="http://schemas.openxmlformats.org/drawingml/2006/wordprocessingDrawing" xmlns:w10="urn:schemas-microsoft-com:office:word" xmlns:w="http://schemas.openxmlformats.org/wordprocessingml/2006/main" xmlns:w14="http://schemas.microsoft.com/office/word/2010/wordml" xmlns:w15="http://schemas.microsoft.com/office/word/2012/wordml" xmlns:w16cex="http://schemas.microsoft.com/office/word/2018/wordml/cex" xmlns:w16cid="http://schemas.microsoft.com/office/word/2016/wordml/cid" xmlns:w16="http://schemas.microsoft.com/office/word/2018/wordml" xmlns:w16sdtdh="http://schemas.microsoft.com/office/word/2020/wordml/sdtdatahash" xmlns:w16se="http://schemas.microsoft.com/office/word/2015/wordml/symex" xmlns:wpg="http://schemas.microsoft.com/office/word/2010/wordprocessingGroup" xmlns:wpi="http://schemas.microsoft.com/office/word/2010/wordprocessingInk" xmlns:wne="http://schemas.microsoft.com/office/word/2006/wordml" xmlns:wps="http://schemas.microsoft.com/office/word/2010/wordprocessingShape" mc:Ignorable="w14 w15 w16se w16cid w16 w16cex w16sdtdh wp14">
   <w:body>
+    <w:p>
+      <w:pPr>
+        <w:rPr>
+          <w:noProof/>
+        </w:rPr>
+      </w:pPr>
+    </w:p>
     <w:p>
       <w:r>
         <w:rPr>
           <w:noProof/>
         </w:rPr>
         <w:drawing>
-          <wp:inline distT="0" distB="0" distL="0" distR="0" wp14:anchorId="5FF27F07" wp14:editId="12FA4280">
-            <wp:extent cx="7011670" cy="4078605"/>
+          <wp:inline distT="0" distB="0" distL="0" distR="0" wp14:anchorId="6317062F" wp14:editId="596CD041">
+            <wp:extent cx="7011670" cy="5657850"/>
             <wp:effectExtent l="0" t="0" r="0" b="0"/>
-            <wp:docPr id="49265748" name="Picture 1" descr="A screenshot of a computer&#10;&#10;Description automatically generated"/>
+            <wp:docPr id="996191699" name="Picture 1" descr="A screenshot of a computer&#10;&#10;Description automatically generated with medium confidence"/>
             <wp:cNvGraphicFramePr>
               <a:graphicFrameLocks xmlns:a="http://schemas.openxmlformats.org/drawingml/2006/main" noChangeAspect="1"/>
             </wp:cNvGraphicFramePr>
@@ -19,11 +26,11 @@
               <a:graphicData uri="http://schemas.openxmlformats.org/drawingml/2006/picture">
                 <pic:pic xmlns:pic="http://schemas.openxmlformats.org/drawingml/2006/picture">
                   <pic:nvPicPr>
-                    <pic:cNvPr id="49265748" name="Picture 1" descr="A screenshot of a computer&#10;&#10;Description automatically generated"/>
+                    <pic:cNvPr id="996191699" name="Picture 1" descr="A screenshot of a computer&#10;&#10;Description automatically generated with medium confidence"/>
                     <pic:cNvPicPr/>
                   </pic:nvPicPr>
                   <pic:blipFill>
-                    <a:blip r:embed="rId4">
+                    <a:blip r:embed="rId4" cstate="print">
                       <a:extLst>
                         <a:ext uri="{28A0092B-C50C-407E-A947-70E740481C1C}">
                           <a14:useLocalDpi xmlns:a14="http://schemas.microsoft.com/office/drawing/2010/main" val="0"/>
@@ -37,7 +44,7 @@
                   <pic:spPr>
                     <a:xfrm>
                       <a:off x="0" y="0"/>
-                      <a:ext cx="7011670" cy="4078605"/>
+                      <a:ext cx="7011670" cy="5657850"/>
                     </a:xfrm>
                     <a:prstGeom prst="rect">
                       <a:avLst/>
@@ -66,22 +73,16 @@
     <w:p/>
     <w:p/>
     <w:p/>
-    <w:p/>
-    <w:p/>
-    <w:p/>
-    <w:p/>
-    <w:p/>
     <w:p>
       <w:r>
         <w:rPr>
           <w:noProof/>
         </w:rPr>
-        <w:lastRenderedPageBreak/>
         <w:drawing>
-          <wp:inline distT="0" distB="0" distL="0" distR="0" wp14:anchorId="35E11E6B" wp14:editId="4BCFD033">
-            <wp:extent cx="7011670" cy="4438015"/>
-            <wp:effectExtent l="0" t="0" r="0" b="635"/>
-            <wp:docPr id="1133547419" name="Picture 2" descr="A screenshot of a computer&#10;&#10;Description automatically generated with medium confidence"/>
+          <wp:inline distT="0" distB="0" distL="0" distR="0" wp14:anchorId="3CF9A08D" wp14:editId="13281A72">
+            <wp:extent cx="7011670" cy="5270500"/>
+            <wp:effectExtent l="0" t="0" r="0" b="6350"/>
+            <wp:docPr id="513219294" name="Picture 2" descr="A screenshot of a computer&#10;&#10;Description automatically generated"/>
             <wp:cNvGraphicFramePr>
               <a:graphicFrameLocks xmlns:a="http://schemas.openxmlformats.org/drawingml/2006/main" noChangeAspect="1"/>
             </wp:cNvGraphicFramePr>
@@ -89,11 +90,11 @@
               <a:graphicData uri="http://schemas.openxmlformats.org/drawingml/2006/picture">
                 <pic:pic xmlns:pic="http://schemas.openxmlformats.org/drawingml/2006/picture">
                   <pic:nvPicPr>
-                    <pic:cNvPr id="1133547419" name="Picture 2" descr="A screenshot of a computer&#10;&#10;Description automatically generated with medium confidence"/>
+                    <pic:cNvPr id="513219294" name="Picture 2" descr="A screenshot of a computer&#10;&#10;Description automatically generated"/>
                     <pic:cNvPicPr/>
                   </pic:nvPicPr>
                   <pic:blipFill>
-                    <a:blip r:embed="rId5">
+                    <a:blip r:embed="rId5" cstate="print">
                       <a:extLst>
                         <a:ext uri="{28A0092B-C50C-407E-A947-70E740481C1C}">
                           <a14:useLocalDpi xmlns:a14="http://schemas.microsoft.com/office/drawing/2010/main" val="0"/>
@@ -107,7 +108,7 @@
                   <pic:spPr>
                     <a:xfrm>
                       <a:off x="0" y="0"/>
-                      <a:ext cx="7011670" cy="4438015"/>
+                      <a:ext cx="7011670" cy="5270500"/>
                     </a:xfrm>
                     <a:prstGeom prst="rect">
                       <a:avLst/>
@@ -136,20 +137,16 @@
     <w:p/>
     <w:p/>
     <w:p/>
-    <w:p/>
-    <w:p/>
-    <w:p/>
     <w:p>
       <w:r>
         <w:rPr>
           <w:noProof/>
         </w:rPr>
-        <w:lastRenderedPageBreak/>
         <w:drawing>
-          <wp:inline distT="0" distB="0" distL="0" distR="0" wp14:anchorId="435423ED" wp14:editId="2BDC3154">
-            <wp:extent cx="7011670" cy="4258310"/>
-            <wp:effectExtent l="0" t="0" r="0" b="8890"/>
-            <wp:docPr id="157202604" name="Picture 3" descr="A screenshot of a computer&#10;&#10;Description automatically generated"/>
+          <wp:inline distT="0" distB="0" distL="0" distR="0" wp14:anchorId="36E65B32" wp14:editId="6997DB49">
+            <wp:extent cx="7011670" cy="5854700"/>
+            <wp:effectExtent l="0" t="0" r="0" b="0"/>
+            <wp:docPr id="217443876" name="Picture 3" descr="A screenshot of a computer&#10;&#10;Description automatically generated"/>
             <wp:cNvGraphicFramePr>
               <a:graphicFrameLocks xmlns:a="http://schemas.openxmlformats.org/drawingml/2006/main" noChangeAspect="1"/>
             </wp:cNvGraphicFramePr>
@@ -157,11 +154,11 @@
               <a:graphicData uri="http://schemas.openxmlformats.org/drawingml/2006/picture">
                 <pic:pic xmlns:pic="http://schemas.openxmlformats.org/drawingml/2006/picture">
                   <pic:nvPicPr>
-                    <pic:cNvPr id="157202604" name="Picture 3" descr="A screenshot of a computer&#10;&#10;Description automatically generated"/>
+                    <pic:cNvPr id="217443876" name="Picture 3" descr="A screenshot of a computer&#10;&#10;Description automatically generated"/>
                     <pic:cNvPicPr/>
                   </pic:nvPicPr>
                   <pic:blipFill>
-                    <a:blip r:embed="rId6">
+                    <a:blip r:embed="rId6" cstate="print">
                       <a:extLst>
                         <a:ext uri="{28A0092B-C50C-407E-A947-70E740481C1C}">
                           <a14:useLocalDpi xmlns:a14="http://schemas.microsoft.com/office/drawing/2010/main" val="0"/>
@@ -175,7 +172,7 @@
                   <pic:spPr>
                     <a:xfrm>
                       <a:off x="0" y="0"/>
-                      <a:ext cx="7011670" cy="4258310"/>
+                      <a:ext cx="7011670" cy="5854700"/>
                     </a:xfrm>
                     <a:prstGeom prst="rect">
                       <a:avLst/>
@@ -203,22 +200,16 @@
     <w:p/>
     <w:p/>
     <w:p/>
-    <w:p/>
-    <w:p/>
-    <w:p/>
-    <w:p/>
-    <w:p/>
     <w:p>
       <w:r>
         <w:rPr>
           <w:noProof/>
         </w:rPr>
-        <w:lastRenderedPageBreak/>
         <w:drawing>
-          <wp:inline distT="0" distB="0" distL="0" distR="0" wp14:anchorId="747F35D2" wp14:editId="488E76BB">
-            <wp:extent cx="7011670" cy="5876290"/>
+          <wp:inline distT="0" distB="0" distL="0" distR="0" wp14:anchorId="38B8F87F" wp14:editId="72E6FBA0">
+            <wp:extent cx="7011670" cy="6197600"/>
             <wp:effectExtent l="0" t="0" r="0" b="0"/>
-            <wp:docPr id="1597943070" name="Picture 4" descr="A screenshot of a computer program&#10;&#10;Description automatically generated with medium confidence"/>
+            <wp:docPr id="1331831184" name="Picture 4" descr="A screenshot of a computer program&#10;&#10;Description automatically generated with low confidence"/>
             <wp:cNvGraphicFramePr>
               <a:graphicFrameLocks xmlns:a="http://schemas.openxmlformats.org/drawingml/2006/main" noChangeAspect="1"/>
             </wp:cNvGraphicFramePr>
@@ -226,11 +217,11 @@
               <a:graphicData uri="http://schemas.openxmlformats.org/drawingml/2006/picture">
                 <pic:pic xmlns:pic="http://schemas.openxmlformats.org/drawingml/2006/picture">
                   <pic:nvPicPr>
-                    <pic:cNvPr id="1597943070" name="Picture 4" descr="A screenshot of a computer program&#10;&#10;Description automatically generated with medium confidence"/>
+                    <pic:cNvPr id="1331831184" name="Picture 4" descr="A screenshot of a computer program&#10;&#10;Description automatically generated with low confidence"/>
                     <pic:cNvPicPr/>
                   </pic:nvPicPr>
                   <pic:blipFill>
-                    <a:blip r:embed="rId7">
+                    <a:blip r:embed="rId7" cstate="print">
                       <a:extLst>
                         <a:ext uri="{28A0092B-C50C-407E-A947-70E740481C1C}">
                           <a14:useLocalDpi xmlns:a14="http://schemas.microsoft.com/office/drawing/2010/main" val="0"/>
@@ -244,7 +235,7 @@
                   <pic:spPr>
                     <a:xfrm>
                       <a:off x="0" y="0"/>
-                      <a:ext cx="7011670" cy="5876290"/>
+                      <a:ext cx="7011670" cy="6197600"/>
                     </a:xfrm>
                     <a:prstGeom prst="rect">
                       <a:avLst/>
@@ -270,18 +261,16 @@
     <w:p/>
     <w:p/>
     <w:p/>
-    <w:p/>
     <w:p>
       <w:r>
         <w:rPr>
           <w:noProof/>
         </w:rPr>
-        <w:lastRenderedPageBreak/>
         <w:drawing>
-          <wp:inline distT="0" distB="0" distL="0" distR="0" wp14:anchorId="21736FB7" wp14:editId="17485C25">
-            <wp:extent cx="7011670" cy="7216140"/>
-            <wp:effectExtent l="0" t="0" r="0" b="3810"/>
-            <wp:docPr id="830584618" name="Picture 5" descr="A screenshot of a computer&#10;&#10;Description automatically generated with medium confidence"/>
+          <wp:inline distT="0" distB="0" distL="0" distR="0" wp14:anchorId="30D1BE8B" wp14:editId="35744931">
+            <wp:extent cx="7011670" cy="9556750"/>
+            <wp:effectExtent l="0" t="0" r="0" b="6350"/>
+            <wp:docPr id="502910807" name="Picture 5" descr="A screenshot of a computer program&#10;&#10;Description automatically generated with low confidence"/>
             <wp:cNvGraphicFramePr>
               <a:graphicFrameLocks xmlns:a="http://schemas.openxmlformats.org/drawingml/2006/main" noChangeAspect="1"/>
             </wp:cNvGraphicFramePr>
@@ -289,7 +278,7 @@
               <a:graphicData uri="http://schemas.openxmlformats.org/drawingml/2006/picture">
                 <pic:pic xmlns:pic="http://schemas.openxmlformats.org/drawingml/2006/picture">
                   <pic:nvPicPr>
-                    <pic:cNvPr id="830584618" name="Picture 5" descr="A screenshot of a computer&#10;&#10;Description automatically generated with medium confidence"/>
+                    <pic:cNvPr id="502910807" name="Picture 5" descr="A screenshot of a computer program&#10;&#10;Description automatically generated with low confidence"/>
                     <pic:cNvPicPr/>
                   </pic:nvPicPr>
                   <pic:blipFill>
@@ -307,7 +296,7 @@
                   <pic:spPr>
                     <a:xfrm>
                       <a:off x="0" y="0"/>
-                      <a:ext cx="7011670" cy="7216140"/>
+                      <a:ext cx="7011670" cy="9556750"/>
                     </a:xfrm>
                     <a:prstGeom prst="rect">
                       <a:avLst/>
@@ -322,25 +311,16 @@
     </w:p>
     <w:p/>
     <w:p/>
-    <w:p/>
-    <w:p/>
-    <w:p/>
-    <w:p/>
-    <w:p/>
-    <w:p/>
-    <w:p/>
-    <w:p/>
     <w:p>
       <w:r>
         <w:rPr>
           <w:noProof/>
         </w:rPr>
-        <w:lastRenderedPageBreak/>
         <w:drawing>
-          <wp:inline distT="0" distB="0" distL="0" distR="0" wp14:anchorId="3B944127" wp14:editId="1FDBBE7B">
-            <wp:extent cx="7011670" cy="5683250"/>
+          <wp:inline distT="0" distB="0" distL="0" distR="0" wp14:anchorId="4A2F735C" wp14:editId="10A7B4D8">
+            <wp:extent cx="7011670" cy="6445250"/>
             <wp:effectExtent l="0" t="0" r="0" b="0"/>
-            <wp:docPr id="1362649558" name="Picture 6" descr="A screenshot of a computer&#10;&#10;Description automatically generated with medium confidence"/>
+            <wp:docPr id="1629599863" name="Picture 6" descr="A screenshot of a computer&#10;&#10;Description automatically generated with medium confidence"/>
             <wp:cNvGraphicFramePr>
               <a:graphicFrameLocks xmlns:a="http://schemas.openxmlformats.org/drawingml/2006/main" noChangeAspect="1"/>
             </wp:cNvGraphicFramePr>
@@ -348,7 +328,7 @@
               <a:graphicData uri="http://schemas.openxmlformats.org/drawingml/2006/picture">
                 <pic:pic xmlns:pic="http://schemas.openxmlformats.org/drawingml/2006/picture">
                   <pic:nvPicPr>
-                    <pic:cNvPr id="1362649558" name="Picture 6" descr="A screenshot of a computer&#10;&#10;Description automatically generated with medium confidence"/>
+                    <pic:cNvPr id="1629599863" name="Picture 6" descr="A screenshot of a computer&#10;&#10;Description automatically generated with medium confidence"/>
                     <pic:cNvPicPr/>
                   </pic:nvPicPr>
                   <pic:blipFill>
@@ -366,7 +346,7 @@
                   <pic:spPr>
                     <a:xfrm>
                       <a:off x="0" y="0"/>
-                      <a:ext cx="7011670" cy="5683250"/>
+                      <a:ext cx="7011670" cy="6445250"/>
                     </a:xfrm>
                     <a:prstGeom prst="rect">
                       <a:avLst/>

</xml_diff>